<commit_message>
Multiple sizes of markers on printable docs
</commit_message>
<xml_diff>
--- a/markers/docs/PolkAR_0000_to_0005.docx
+++ b/markers/docs/PolkAR_0000_to_0005.docx
@@ -6,6 +6,9 @@
       <w:r>
         <w:t>PolkAR_0000</w:t>
       </w:r>
+      <w:r>
+        <w:t xml:space="preserve"> (12cm × 12cm)</w:t>
+      </w:r>
     </w:p>
     <w:p>
       <w:r>
@@ -69,6 +72,9 @@
       <w:r>
         <w:t>PolkAR_0001</w:t>
       </w:r>
+      <w:r>
+        <w:t xml:space="preserve"> (12cm × 12cm)</w:t>
+      </w:r>
     </w:p>
     <w:p>
       <w:r>
@@ -129,9 +135,6 @@
       </w:r>
     </w:p>
     <w:p>
-      <w:pPr>
-        <w:jc w:val="left"/>
-      </w:pPr>
       <w:r>
         <w:br w:type="page"/>
       </w:r>
@@ -140,6 +143,9 @@
       <w:r>
         <w:lastRenderedPageBreak/>
         <w:t>PolkAR_0002</w:t>
+      </w:r>
+      <w:r>
+        <w:t xml:space="preserve"> (12cm × 12cm)</w:t>
       </w:r>
     </w:p>
     <w:p>
@@ -204,6 +210,9 @@
       <w:r>
         <w:t>PolkAR_0003</w:t>
       </w:r>
+      <w:r>
+        <w:t xml:space="preserve"> (12cm × 12cm)</w:t>
+      </w:r>
     </w:p>
     <w:p>
       <w:r>
@@ -264,9 +273,6 @@
       </w:r>
     </w:p>
     <w:p>
-      <w:pPr>
-        <w:jc w:val="left"/>
-      </w:pPr>
       <w:r>
         <w:br w:type="page"/>
       </w:r>
@@ -275,6 +281,9 @@
       <w:r>
         <w:lastRenderedPageBreak/>
         <w:t>PolkAR_0004</w:t>
+      </w:r>
+      <w:r>
+        <w:t xml:space="preserve"> (12cm × 12cm)</w:t>
       </w:r>
     </w:p>
     <w:p>
@@ -339,6 +348,9 @@
       <w:r>
         <w:t>PolkAR_0005</w:t>
       </w:r>
+      <w:r>
+        <w:t xml:space="preserve"> (12cm × 12cm)</w:t>
+      </w:r>
     </w:p>
     <w:p>
       <w:r>
@@ -400,13 +412,1630 @@
     </w:p>
     <w:p>
       <w:pPr>
-        <w:jc w:val="left"/>
+        <w:sectPr>
+          <w:pgSz w:w="11906" w:h="16838"/>
+          <w:pgMar w:top="720" w:right="720" w:bottom="720" w:left="720" w:header="708" w:footer="708" w:gutter="0"/>
+          <w:cols w:space="708"/>
+          <w:docGrid w:linePitch="360"/>
+        </w:sectPr>
       </w:pPr>
     </w:p>
+    <w:p>
+      <w:r>
+        <w:br w:type="page"/>
+      </w:r>
+    </w:p>
+    <w:p>
+      <w:r>
+        <w:lastRenderedPageBreak/>
+        <w:t>PolkAR_0000</w:t>
+      </w:r>
+      <w:r>
+        <w:t xml:space="preserve"> (</w:t>
+      </w:r>
+      <w:r>
+        <w:t>8</w:t>
+      </w:r>
+      <w:r>
+        <w:t xml:space="preserve">cm × </w:t>
+      </w:r>
+      <w:r>
+        <w:t>8</w:t>
+      </w:r>
+      <w:r>
+        <w:t>cm)</w:t>
+      </w:r>
+    </w:p>
+    <w:p>
+      <w:r>
+        <w:rPr>
+          <w:noProof/>
+        </w:rPr>
+        <w:drawing>
+          <wp:inline distT="0" distB="0" distL="0" distR="0" wp14:anchorId="1A40883A" wp14:editId="12EF1CB7">
+            <wp:extent cx="2880000" cy="2880000"/>
+            <wp:effectExtent l="19050" t="19050" r="15875" b="15875"/>
+            <wp:docPr id="1736637642" name="Kép 1736637642" descr="A képen minta, képernyőkép, tér, Téglalap látható&#10;&#10;Automatikusan generált leírás"/>
+            <wp:cNvGraphicFramePr>
+              <a:graphicFrameLocks xmlns:a="http://schemas.openxmlformats.org/drawingml/2006/main" noChangeAspect="1"/>
+            </wp:cNvGraphicFramePr>
+            <a:graphic xmlns:a="http://schemas.openxmlformats.org/drawingml/2006/main">
+              <a:graphicData uri="http://schemas.openxmlformats.org/drawingml/2006/picture">
+                <pic:pic xmlns:pic="http://schemas.openxmlformats.org/drawingml/2006/picture">
+                  <pic:nvPicPr>
+                    <pic:cNvPr id="1736637642" name="Kép 1736637642" descr="A képen minta, képernyőkép, tér, Téglalap látható&#10;&#10;Automatikusan generált leírás"/>
+                    <pic:cNvPicPr>
+                      <a:picLocks noChangeAspect="1" noChangeArrowheads="1"/>
+                    </pic:cNvPicPr>
+                  </pic:nvPicPr>
+                  <pic:blipFill>
+                    <a:blip r:embed="rId10" cstate="print">
+                      <a:extLst>
+                        <a:ext uri="{28A0092B-C50C-407E-A947-70E740481C1C}">
+                          <a14:useLocalDpi xmlns:a14="http://schemas.microsoft.com/office/drawing/2010/main" val="0"/>
+                        </a:ext>
+                      </a:extLst>
+                    </a:blip>
+                    <a:srcRect/>
+                    <a:stretch>
+                      <a:fillRect/>
+                    </a:stretch>
+                  </pic:blipFill>
+                  <pic:spPr bwMode="auto">
+                    <a:xfrm>
+                      <a:off x="0" y="0"/>
+                      <a:ext cx="2880000" cy="2880000"/>
+                    </a:xfrm>
+                    <a:prstGeom prst="rect">
+                      <a:avLst/>
+                    </a:prstGeom>
+                    <a:noFill/>
+                    <a:ln>
+                      <a:solidFill>
+                        <a:schemeClr val="tx1"/>
+                      </a:solidFill>
+                      <a:prstDash val="dash"/>
+                    </a:ln>
+                  </pic:spPr>
+                </pic:pic>
+              </a:graphicData>
+            </a:graphic>
+          </wp:inline>
+        </w:drawing>
+      </w:r>
+    </w:p>
+    <w:p>
+      <w:r>
+        <w:t>PolkAR_0001 (8cm × 8cm)</w:t>
+      </w:r>
+    </w:p>
+    <w:p>
+      <w:r>
+        <w:rPr>
+          <w:noProof/>
+        </w:rPr>
+        <w:drawing>
+          <wp:inline distT="0" distB="0" distL="0" distR="0" wp14:anchorId="5AFC840F" wp14:editId="5769DA78">
+            <wp:extent cx="2880000" cy="2880000"/>
+            <wp:effectExtent l="19050" t="19050" r="15875" b="15875"/>
+            <wp:docPr id="1567657623" name="Kép 1567657623" descr="A képen minta, képernyőkép, tér, Téglalap látható&#10;&#10;Automatikusan generált leírás"/>
+            <wp:cNvGraphicFramePr>
+              <a:graphicFrameLocks xmlns:a="http://schemas.openxmlformats.org/drawingml/2006/main" noChangeAspect="1"/>
+            </wp:cNvGraphicFramePr>
+            <a:graphic xmlns:a="http://schemas.openxmlformats.org/drawingml/2006/main">
+              <a:graphicData uri="http://schemas.openxmlformats.org/drawingml/2006/picture">
+                <pic:pic xmlns:pic="http://schemas.openxmlformats.org/drawingml/2006/picture">
+                  <pic:nvPicPr>
+                    <pic:cNvPr id="1567657623" name="Kép 1567657623" descr="A képen minta, képernyőkép, tér, Téglalap látható&#10;&#10;Automatikusan generált leírás"/>
+                    <pic:cNvPicPr>
+                      <a:picLocks noChangeAspect="1" noChangeArrowheads="1"/>
+                    </pic:cNvPicPr>
+                  </pic:nvPicPr>
+                  <pic:blipFill>
+                    <a:blip r:embed="rId11" cstate="print">
+                      <a:extLst>
+                        <a:ext uri="{28A0092B-C50C-407E-A947-70E740481C1C}">
+                          <a14:useLocalDpi xmlns:a14="http://schemas.microsoft.com/office/drawing/2010/main" val="0"/>
+                        </a:ext>
+                      </a:extLst>
+                    </a:blip>
+                    <a:srcRect/>
+                    <a:stretch>
+                      <a:fillRect/>
+                    </a:stretch>
+                  </pic:blipFill>
+                  <pic:spPr bwMode="auto">
+                    <a:xfrm>
+                      <a:off x="0" y="0"/>
+                      <a:ext cx="2880000" cy="2880000"/>
+                    </a:xfrm>
+                    <a:prstGeom prst="rect">
+                      <a:avLst/>
+                    </a:prstGeom>
+                    <a:noFill/>
+                    <a:ln>
+                      <a:solidFill>
+                        <a:schemeClr val="tx1"/>
+                      </a:solidFill>
+                      <a:prstDash val="dash"/>
+                    </a:ln>
+                  </pic:spPr>
+                </pic:pic>
+              </a:graphicData>
+            </a:graphic>
+          </wp:inline>
+        </w:drawing>
+      </w:r>
+    </w:p>
+    <w:p>
+      <w:r>
+        <w:t>PolkAR_0002 (8cm × 8cm)</w:t>
+      </w:r>
+    </w:p>
+    <w:p>
+      <w:r>
+        <w:rPr>
+          <w:noProof/>
+        </w:rPr>
+        <w:drawing>
+          <wp:inline distT="0" distB="0" distL="0" distR="0" wp14:anchorId="0B00F385" wp14:editId="4A7075F3">
+            <wp:extent cx="2880000" cy="2880000"/>
+            <wp:effectExtent l="19050" t="19050" r="15875" b="15875"/>
+            <wp:docPr id="1388606897" name="Kép 1388606897" descr="A képen minta, képernyőkép, tér, Téglalap látható&#10;&#10;Automatikusan generált leírás"/>
+            <wp:cNvGraphicFramePr>
+              <a:graphicFrameLocks xmlns:a="http://schemas.openxmlformats.org/drawingml/2006/main" noChangeAspect="1"/>
+            </wp:cNvGraphicFramePr>
+            <a:graphic xmlns:a="http://schemas.openxmlformats.org/drawingml/2006/main">
+              <a:graphicData uri="http://schemas.openxmlformats.org/drawingml/2006/picture">
+                <pic:pic xmlns:pic="http://schemas.openxmlformats.org/drawingml/2006/picture">
+                  <pic:nvPicPr>
+                    <pic:cNvPr id="1388606897" name="Kép 1388606897" descr="A képen minta, képernyőkép, tér, Téglalap látható&#10;&#10;Automatikusan generált leírás"/>
+                    <pic:cNvPicPr>
+                      <a:picLocks noChangeAspect="1" noChangeArrowheads="1"/>
+                    </pic:cNvPicPr>
+                  </pic:nvPicPr>
+                  <pic:blipFill>
+                    <a:blip r:embed="rId12" cstate="print">
+                      <a:extLst>
+                        <a:ext uri="{28A0092B-C50C-407E-A947-70E740481C1C}">
+                          <a14:useLocalDpi xmlns:a14="http://schemas.microsoft.com/office/drawing/2010/main" val="0"/>
+                        </a:ext>
+                      </a:extLst>
+                    </a:blip>
+                    <a:srcRect/>
+                    <a:stretch>
+                      <a:fillRect/>
+                    </a:stretch>
+                  </pic:blipFill>
+                  <pic:spPr bwMode="auto">
+                    <a:xfrm>
+                      <a:off x="0" y="0"/>
+                      <a:ext cx="2880000" cy="2880000"/>
+                    </a:xfrm>
+                    <a:prstGeom prst="rect">
+                      <a:avLst/>
+                    </a:prstGeom>
+                    <a:noFill/>
+                    <a:ln>
+                      <a:solidFill>
+                        <a:schemeClr val="tx1"/>
+                      </a:solidFill>
+                      <a:prstDash val="dash"/>
+                    </a:ln>
+                  </pic:spPr>
+                </pic:pic>
+              </a:graphicData>
+            </a:graphic>
+          </wp:inline>
+        </w:drawing>
+      </w:r>
+      <w:r>
+        <w:br w:type="column"/>
+      </w:r>
+      <w:r>
+        <w:t>PolkAR_0003 (8cm × 8cm)</w:t>
+      </w:r>
+    </w:p>
+    <w:p>
+      <w:r>
+        <w:rPr>
+          <w:noProof/>
+        </w:rPr>
+        <w:drawing>
+          <wp:inline distT="0" distB="0" distL="0" distR="0" wp14:anchorId="709BD63A" wp14:editId="3F41629A">
+            <wp:extent cx="2880000" cy="2880000"/>
+            <wp:effectExtent l="19050" t="19050" r="15875" b="15875"/>
+            <wp:docPr id="553242235" name="Kép 553242235" descr="A képen minta, képernyőkép, tér, Téglalap látható&#10;&#10;Automatikusan generált leírás"/>
+            <wp:cNvGraphicFramePr>
+              <a:graphicFrameLocks xmlns:a="http://schemas.openxmlformats.org/drawingml/2006/main" noChangeAspect="1"/>
+            </wp:cNvGraphicFramePr>
+            <a:graphic xmlns:a="http://schemas.openxmlformats.org/drawingml/2006/main">
+              <a:graphicData uri="http://schemas.openxmlformats.org/drawingml/2006/picture">
+                <pic:pic xmlns:pic="http://schemas.openxmlformats.org/drawingml/2006/picture">
+                  <pic:nvPicPr>
+                    <pic:cNvPr id="553242235" name="Kép 553242235" descr="A képen minta, képernyőkép, tér, Téglalap látható&#10;&#10;Automatikusan generált leírás"/>
+                    <pic:cNvPicPr>
+                      <a:picLocks noChangeAspect="1" noChangeArrowheads="1"/>
+                    </pic:cNvPicPr>
+                  </pic:nvPicPr>
+                  <pic:blipFill>
+                    <a:blip r:embed="rId13" cstate="print">
+                      <a:extLst>
+                        <a:ext uri="{28A0092B-C50C-407E-A947-70E740481C1C}">
+                          <a14:useLocalDpi xmlns:a14="http://schemas.microsoft.com/office/drawing/2010/main" val="0"/>
+                        </a:ext>
+                      </a:extLst>
+                    </a:blip>
+                    <a:srcRect/>
+                    <a:stretch>
+                      <a:fillRect/>
+                    </a:stretch>
+                  </pic:blipFill>
+                  <pic:spPr bwMode="auto">
+                    <a:xfrm>
+                      <a:off x="0" y="0"/>
+                      <a:ext cx="2880000" cy="2880000"/>
+                    </a:xfrm>
+                    <a:prstGeom prst="rect">
+                      <a:avLst/>
+                    </a:prstGeom>
+                    <a:noFill/>
+                    <a:ln>
+                      <a:solidFill>
+                        <a:schemeClr val="tx1"/>
+                      </a:solidFill>
+                      <a:prstDash val="dash"/>
+                    </a:ln>
+                  </pic:spPr>
+                </pic:pic>
+              </a:graphicData>
+            </a:graphic>
+          </wp:inline>
+        </w:drawing>
+      </w:r>
+    </w:p>
+    <w:p>
+      <w:r>
+        <w:t>PolkAR_0004 (8cm × 8cm)</w:t>
+      </w:r>
+    </w:p>
+    <w:p>
+      <w:r>
+        <w:rPr>
+          <w:noProof/>
+        </w:rPr>
+        <w:drawing>
+          <wp:inline distT="0" distB="0" distL="0" distR="0" wp14:anchorId="4B52A548" wp14:editId="3497D133">
+            <wp:extent cx="2880000" cy="2880000"/>
+            <wp:effectExtent l="19050" t="19050" r="15875" b="15875"/>
+            <wp:docPr id="206376993" name="Kép 206376993" descr="A képen minta, képernyőkép, tér, Téglalap látható&#10;&#10;Automatikusan generált leírás"/>
+            <wp:cNvGraphicFramePr>
+              <a:graphicFrameLocks xmlns:a="http://schemas.openxmlformats.org/drawingml/2006/main" noChangeAspect="1"/>
+            </wp:cNvGraphicFramePr>
+            <a:graphic xmlns:a="http://schemas.openxmlformats.org/drawingml/2006/main">
+              <a:graphicData uri="http://schemas.openxmlformats.org/drawingml/2006/picture">
+                <pic:pic xmlns:pic="http://schemas.openxmlformats.org/drawingml/2006/picture">
+                  <pic:nvPicPr>
+                    <pic:cNvPr id="206376993" name="Kép 206376993" descr="A képen minta, képernyőkép, tér, Téglalap látható&#10;&#10;Automatikusan generált leírás"/>
+                    <pic:cNvPicPr>
+                      <a:picLocks noChangeAspect="1" noChangeArrowheads="1"/>
+                    </pic:cNvPicPr>
+                  </pic:nvPicPr>
+                  <pic:blipFill>
+                    <a:blip r:embed="rId14" cstate="print">
+                      <a:extLst>
+                        <a:ext uri="{28A0092B-C50C-407E-A947-70E740481C1C}">
+                          <a14:useLocalDpi xmlns:a14="http://schemas.microsoft.com/office/drawing/2010/main" val="0"/>
+                        </a:ext>
+                      </a:extLst>
+                    </a:blip>
+                    <a:srcRect/>
+                    <a:stretch>
+                      <a:fillRect/>
+                    </a:stretch>
+                  </pic:blipFill>
+                  <pic:spPr bwMode="auto">
+                    <a:xfrm>
+                      <a:off x="0" y="0"/>
+                      <a:ext cx="2880000" cy="2880000"/>
+                    </a:xfrm>
+                    <a:prstGeom prst="rect">
+                      <a:avLst/>
+                    </a:prstGeom>
+                    <a:noFill/>
+                    <a:ln>
+                      <a:solidFill>
+                        <a:schemeClr val="tx1"/>
+                      </a:solidFill>
+                      <a:prstDash val="dash"/>
+                    </a:ln>
+                  </pic:spPr>
+                </pic:pic>
+              </a:graphicData>
+            </a:graphic>
+          </wp:inline>
+        </w:drawing>
+      </w:r>
+    </w:p>
+    <w:p>
+      <w:r>
+        <w:t>PolkAR_0005 (8cm × 8cm)</w:t>
+      </w:r>
+    </w:p>
+    <w:p>
+      <w:r>
+        <w:rPr>
+          <w:noProof/>
+        </w:rPr>
+        <w:drawing>
+          <wp:inline distT="0" distB="0" distL="0" distR="0" wp14:anchorId="363CFCFE" wp14:editId="0C159F95">
+            <wp:extent cx="2880000" cy="2880000"/>
+            <wp:effectExtent l="19050" t="19050" r="15875" b="15875"/>
+            <wp:docPr id="746409630" name="Kép 746409630" descr="A képen szöveg, képernyőkép, minta, Grafika látható&#10;&#10;Automatikusan generált leírás"/>
+            <wp:cNvGraphicFramePr>
+              <a:graphicFrameLocks xmlns:a="http://schemas.openxmlformats.org/drawingml/2006/main" noChangeAspect="1"/>
+            </wp:cNvGraphicFramePr>
+            <a:graphic xmlns:a="http://schemas.openxmlformats.org/drawingml/2006/main">
+              <a:graphicData uri="http://schemas.openxmlformats.org/drawingml/2006/picture">
+                <pic:pic xmlns:pic="http://schemas.openxmlformats.org/drawingml/2006/picture">
+                  <pic:nvPicPr>
+                    <pic:cNvPr id="746409630" name="Kép 746409630" descr="A képen szöveg, képernyőkép, minta, Grafika látható&#10;&#10;Automatikusan generált leírás"/>
+                    <pic:cNvPicPr>
+                      <a:picLocks noChangeAspect="1" noChangeArrowheads="1"/>
+                    </pic:cNvPicPr>
+                  </pic:nvPicPr>
+                  <pic:blipFill>
+                    <a:blip r:embed="rId15" cstate="print">
+                      <a:extLst>
+                        <a:ext uri="{28A0092B-C50C-407E-A947-70E740481C1C}">
+                          <a14:useLocalDpi xmlns:a14="http://schemas.microsoft.com/office/drawing/2010/main" val="0"/>
+                        </a:ext>
+                      </a:extLst>
+                    </a:blip>
+                    <a:srcRect/>
+                    <a:stretch>
+                      <a:fillRect/>
+                    </a:stretch>
+                  </pic:blipFill>
+                  <pic:spPr bwMode="auto">
+                    <a:xfrm>
+                      <a:off x="0" y="0"/>
+                      <a:ext cx="2880000" cy="2880000"/>
+                    </a:xfrm>
+                    <a:prstGeom prst="rect">
+                      <a:avLst/>
+                    </a:prstGeom>
+                    <a:noFill/>
+                    <a:ln>
+                      <a:solidFill>
+                        <a:schemeClr val="tx1"/>
+                      </a:solidFill>
+                      <a:prstDash val="dash"/>
+                    </a:ln>
+                  </pic:spPr>
+                </pic:pic>
+              </a:graphicData>
+            </a:graphic>
+          </wp:inline>
+        </w:drawing>
+      </w:r>
+    </w:p>
+    <w:p>
+      <w:pPr>
+        <w:sectPr>
+          <w:type w:val="continuous"/>
+          <w:pgSz w:w="11906" w:h="16838"/>
+          <w:pgMar w:top="720" w:right="720" w:bottom="720" w:left="720" w:header="708" w:footer="708" w:gutter="0"/>
+          <w:cols w:num="2" w:space="708"/>
+          <w:docGrid w:linePitch="360"/>
+        </w:sectPr>
+      </w:pPr>
+    </w:p>
+    <w:p>
+      <w:r>
+        <w:br w:type="page"/>
+      </w:r>
+    </w:p>
+    <w:p>
+      <w:r>
+        <w:lastRenderedPageBreak/>
+        <w:t>PolkAR_0000</w:t>
+      </w:r>
+      <w:r>
+        <w:t xml:space="preserve"> (</w:t>
+      </w:r>
+      <w:r>
+        <w:t>6cm</w:t>
+      </w:r>
+      <w:r>
+        <w:t xml:space="preserve"> × </w:t>
+      </w:r>
+      <w:r>
+        <w:t>6</w:t>
+      </w:r>
+      <w:r>
+        <w:t>cm)</w:t>
+      </w:r>
+    </w:p>
+    <w:p>
+      <w:r>
+        <w:rPr>
+          <w:noProof/>
+        </w:rPr>
+        <w:drawing>
+          <wp:inline distT="0" distB="0" distL="0" distR="0" wp14:anchorId="5D5A4B1A" wp14:editId="3FC07524">
+            <wp:extent cx="2160000" cy="2160000"/>
+            <wp:effectExtent l="19050" t="19050" r="12065" b="12065"/>
+            <wp:docPr id="802452854" name="Kép 802452854" descr="A képen minta, képernyőkép, tér, Téglalap látható&#10;&#10;Automatikusan generált leírás"/>
+            <wp:cNvGraphicFramePr>
+              <a:graphicFrameLocks xmlns:a="http://schemas.openxmlformats.org/drawingml/2006/main" noChangeAspect="1"/>
+            </wp:cNvGraphicFramePr>
+            <a:graphic xmlns:a="http://schemas.openxmlformats.org/drawingml/2006/main">
+              <a:graphicData uri="http://schemas.openxmlformats.org/drawingml/2006/picture">
+                <pic:pic xmlns:pic="http://schemas.openxmlformats.org/drawingml/2006/picture">
+                  <pic:nvPicPr>
+                    <pic:cNvPr id="802452854" name="Kép 802452854" descr="A képen minta, képernyőkép, tér, Téglalap látható&#10;&#10;Automatikusan generált leírás"/>
+                    <pic:cNvPicPr>
+                      <a:picLocks noChangeAspect="1" noChangeArrowheads="1"/>
+                    </pic:cNvPicPr>
+                  </pic:nvPicPr>
+                  <pic:blipFill>
+                    <a:blip r:embed="rId16" cstate="print">
+                      <a:extLst>
+                        <a:ext uri="{28A0092B-C50C-407E-A947-70E740481C1C}">
+                          <a14:useLocalDpi xmlns:a14="http://schemas.microsoft.com/office/drawing/2010/main" val="0"/>
+                        </a:ext>
+                      </a:extLst>
+                    </a:blip>
+                    <a:srcRect/>
+                    <a:stretch>
+                      <a:fillRect/>
+                    </a:stretch>
+                  </pic:blipFill>
+                  <pic:spPr bwMode="auto">
+                    <a:xfrm>
+                      <a:off x="0" y="0"/>
+                      <a:ext cx="2160000" cy="2160000"/>
+                    </a:xfrm>
+                    <a:prstGeom prst="rect">
+                      <a:avLst/>
+                    </a:prstGeom>
+                    <a:noFill/>
+                    <a:ln>
+                      <a:solidFill>
+                        <a:schemeClr val="tx1"/>
+                      </a:solidFill>
+                      <a:prstDash val="dash"/>
+                    </a:ln>
+                  </pic:spPr>
+                </pic:pic>
+              </a:graphicData>
+            </a:graphic>
+          </wp:inline>
+        </w:drawing>
+      </w:r>
+    </w:p>
+    <w:p>
+      <w:r>
+        <w:t>PolkAR_0001 (6cm × 6cm)</w:t>
+      </w:r>
+    </w:p>
+    <w:p>
+      <w:r>
+        <w:rPr>
+          <w:noProof/>
+        </w:rPr>
+        <w:drawing>
+          <wp:inline distT="0" distB="0" distL="0" distR="0" wp14:anchorId="59BF062D" wp14:editId="3C205743">
+            <wp:extent cx="2160000" cy="2160000"/>
+            <wp:effectExtent l="19050" t="19050" r="12065" b="12065"/>
+            <wp:docPr id="5071187" name="Kép 5071187" descr="A képen minta, képernyőkép, tér, Téglalap látható&#10;&#10;Automatikusan generált leírás"/>
+            <wp:cNvGraphicFramePr>
+              <a:graphicFrameLocks xmlns:a="http://schemas.openxmlformats.org/drawingml/2006/main" noChangeAspect="1"/>
+            </wp:cNvGraphicFramePr>
+            <a:graphic xmlns:a="http://schemas.openxmlformats.org/drawingml/2006/main">
+              <a:graphicData uri="http://schemas.openxmlformats.org/drawingml/2006/picture">
+                <pic:pic xmlns:pic="http://schemas.openxmlformats.org/drawingml/2006/picture">
+                  <pic:nvPicPr>
+                    <pic:cNvPr id="5071187" name="Kép 5071187" descr="A képen minta, képernyőkép, tér, Téglalap látható&#10;&#10;Automatikusan generált leírás"/>
+                    <pic:cNvPicPr>
+                      <a:picLocks noChangeAspect="1" noChangeArrowheads="1"/>
+                    </pic:cNvPicPr>
+                  </pic:nvPicPr>
+                  <pic:blipFill>
+                    <a:blip r:embed="rId17" cstate="print">
+                      <a:extLst>
+                        <a:ext uri="{28A0092B-C50C-407E-A947-70E740481C1C}">
+                          <a14:useLocalDpi xmlns:a14="http://schemas.microsoft.com/office/drawing/2010/main" val="0"/>
+                        </a:ext>
+                      </a:extLst>
+                    </a:blip>
+                    <a:srcRect/>
+                    <a:stretch>
+                      <a:fillRect/>
+                    </a:stretch>
+                  </pic:blipFill>
+                  <pic:spPr bwMode="auto">
+                    <a:xfrm>
+                      <a:off x="0" y="0"/>
+                      <a:ext cx="2160000" cy="2160000"/>
+                    </a:xfrm>
+                    <a:prstGeom prst="rect">
+                      <a:avLst/>
+                    </a:prstGeom>
+                    <a:noFill/>
+                    <a:ln>
+                      <a:solidFill>
+                        <a:schemeClr val="tx1"/>
+                      </a:solidFill>
+                      <a:prstDash val="dash"/>
+                    </a:ln>
+                  </pic:spPr>
+                </pic:pic>
+              </a:graphicData>
+            </a:graphic>
+          </wp:inline>
+        </w:drawing>
+      </w:r>
+    </w:p>
+    <w:p>
+      <w:r>
+        <w:t>PolkAR_0002 (6cm × 6cm)</w:t>
+      </w:r>
+    </w:p>
+    <w:p>
+      <w:r>
+        <w:rPr>
+          <w:noProof/>
+        </w:rPr>
+        <w:drawing>
+          <wp:inline distT="0" distB="0" distL="0" distR="0" wp14:anchorId="566A8039" wp14:editId="4BC0BD05">
+            <wp:extent cx="2160000" cy="2160000"/>
+            <wp:effectExtent l="19050" t="19050" r="12065" b="12065"/>
+            <wp:docPr id="188005648" name="Kép 188005648" descr="A képen minta, képernyőkép, tér, Téglalap látható&#10;&#10;Automatikusan generált leírás"/>
+            <wp:cNvGraphicFramePr>
+              <a:graphicFrameLocks xmlns:a="http://schemas.openxmlformats.org/drawingml/2006/main" noChangeAspect="1"/>
+            </wp:cNvGraphicFramePr>
+            <a:graphic xmlns:a="http://schemas.openxmlformats.org/drawingml/2006/main">
+              <a:graphicData uri="http://schemas.openxmlformats.org/drawingml/2006/picture">
+                <pic:pic xmlns:pic="http://schemas.openxmlformats.org/drawingml/2006/picture">
+                  <pic:nvPicPr>
+                    <pic:cNvPr id="188005648" name="Kép 188005648" descr="A képen minta, képernyőkép, tér, Téglalap látható&#10;&#10;Automatikusan generált leírás"/>
+                    <pic:cNvPicPr>
+                      <a:picLocks noChangeAspect="1" noChangeArrowheads="1"/>
+                    </pic:cNvPicPr>
+                  </pic:nvPicPr>
+                  <pic:blipFill>
+                    <a:blip r:embed="rId18" cstate="print">
+                      <a:extLst>
+                        <a:ext uri="{28A0092B-C50C-407E-A947-70E740481C1C}">
+                          <a14:useLocalDpi xmlns:a14="http://schemas.microsoft.com/office/drawing/2010/main" val="0"/>
+                        </a:ext>
+                      </a:extLst>
+                    </a:blip>
+                    <a:srcRect/>
+                    <a:stretch>
+                      <a:fillRect/>
+                    </a:stretch>
+                  </pic:blipFill>
+                  <pic:spPr bwMode="auto">
+                    <a:xfrm>
+                      <a:off x="0" y="0"/>
+                      <a:ext cx="2160000" cy="2160000"/>
+                    </a:xfrm>
+                    <a:prstGeom prst="rect">
+                      <a:avLst/>
+                    </a:prstGeom>
+                    <a:noFill/>
+                    <a:ln>
+                      <a:solidFill>
+                        <a:schemeClr val="tx1"/>
+                      </a:solidFill>
+                      <a:prstDash val="dash"/>
+                    </a:ln>
+                  </pic:spPr>
+                </pic:pic>
+              </a:graphicData>
+            </a:graphic>
+          </wp:inline>
+        </w:drawing>
+      </w:r>
+    </w:p>
+    <w:p>
+      <w:r>
+        <w:br w:type="column"/>
+      </w:r>
+      <w:r>
+        <w:t>PolkAR_0003 (6cm × 6cm)</w:t>
+      </w:r>
+    </w:p>
+    <w:p>
+      <w:r>
+        <w:rPr>
+          <w:noProof/>
+        </w:rPr>
+        <w:drawing>
+          <wp:inline distT="0" distB="0" distL="0" distR="0" wp14:anchorId="1B110730" wp14:editId="3B9E877E">
+            <wp:extent cx="2160000" cy="2160000"/>
+            <wp:effectExtent l="19050" t="19050" r="12065" b="12065"/>
+            <wp:docPr id="839031560" name="Kép 839031560" descr="A képen minta, képernyőkép, tér, Téglalap látható&#10;&#10;Automatikusan generált leírás"/>
+            <wp:cNvGraphicFramePr>
+              <a:graphicFrameLocks xmlns:a="http://schemas.openxmlformats.org/drawingml/2006/main" noChangeAspect="1"/>
+            </wp:cNvGraphicFramePr>
+            <a:graphic xmlns:a="http://schemas.openxmlformats.org/drawingml/2006/main">
+              <a:graphicData uri="http://schemas.openxmlformats.org/drawingml/2006/picture">
+                <pic:pic xmlns:pic="http://schemas.openxmlformats.org/drawingml/2006/picture">
+                  <pic:nvPicPr>
+                    <pic:cNvPr id="839031560" name="Kép 839031560" descr="A képen minta, képernyőkép, tér, Téglalap látható&#10;&#10;Automatikusan generált leírás"/>
+                    <pic:cNvPicPr>
+                      <a:picLocks noChangeAspect="1" noChangeArrowheads="1"/>
+                    </pic:cNvPicPr>
+                  </pic:nvPicPr>
+                  <pic:blipFill>
+                    <a:blip r:embed="rId19" cstate="print">
+                      <a:extLst>
+                        <a:ext uri="{28A0092B-C50C-407E-A947-70E740481C1C}">
+                          <a14:useLocalDpi xmlns:a14="http://schemas.microsoft.com/office/drawing/2010/main" val="0"/>
+                        </a:ext>
+                      </a:extLst>
+                    </a:blip>
+                    <a:srcRect/>
+                    <a:stretch>
+                      <a:fillRect/>
+                    </a:stretch>
+                  </pic:blipFill>
+                  <pic:spPr bwMode="auto">
+                    <a:xfrm>
+                      <a:off x="0" y="0"/>
+                      <a:ext cx="2160000" cy="2160000"/>
+                    </a:xfrm>
+                    <a:prstGeom prst="rect">
+                      <a:avLst/>
+                    </a:prstGeom>
+                    <a:noFill/>
+                    <a:ln>
+                      <a:solidFill>
+                        <a:schemeClr val="tx1"/>
+                      </a:solidFill>
+                      <a:prstDash val="dash"/>
+                    </a:ln>
+                  </pic:spPr>
+                </pic:pic>
+              </a:graphicData>
+            </a:graphic>
+          </wp:inline>
+        </w:drawing>
+      </w:r>
+    </w:p>
+    <w:p>
+      <w:r>
+        <w:t>PolkAR_0004 (6cm × 6cm)</w:t>
+      </w:r>
+    </w:p>
+    <w:p>
+      <w:r>
+        <w:rPr>
+          <w:noProof/>
+        </w:rPr>
+        <w:drawing>
+          <wp:inline distT="0" distB="0" distL="0" distR="0" wp14:anchorId="70697A13" wp14:editId="16FE7A17">
+            <wp:extent cx="2160000" cy="2160000"/>
+            <wp:effectExtent l="19050" t="19050" r="12065" b="12065"/>
+            <wp:docPr id="1219898391" name="Kép 1219898391" descr="A képen minta, képernyőkép, tér, Téglalap látható&#10;&#10;Automatikusan generált leírás"/>
+            <wp:cNvGraphicFramePr>
+              <a:graphicFrameLocks xmlns:a="http://schemas.openxmlformats.org/drawingml/2006/main" noChangeAspect="1"/>
+            </wp:cNvGraphicFramePr>
+            <a:graphic xmlns:a="http://schemas.openxmlformats.org/drawingml/2006/main">
+              <a:graphicData uri="http://schemas.openxmlformats.org/drawingml/2006/picture">
+                <pic:pic xmlns:pic="http://schemas.openxmlformats.org/drawingml/2006/picture">
+                  <pic:nvPicPr>
+                    <pic:cNvPr id="1219898391" name="Kép 1219898391" descr="A képen minta, képernyőkép, tér, Téglalap látható&#10;&#10;Automatikusan generált leírás"/>
+                    <pic:cNvPicPr>
+                      <a:picLocks noChangeAspect="1" noChangeArrowheads="1"/>
+                    </pic:cNvPicPr>
+                  </pic:nvPicPr>
+                  <pic:blipFill>
+                    <a:blip r:embed="rId20" cstate="print">
+                      <a:extLst>
+                        <a:ext uri="{28A0092B-C50C-407E-A947-70E740481C1C}">
+                          <a14:useLocalDpi xmlns:a14="http://schemas.microsoft.com/office/drawing/2010/main" val="0"/>
+                        </a:ext>
+                      </a:extLst>
+                    </a:blip>
+                    <a:srcRect/>
+                    <a:stretch>
+                      <a:fillRect/>
+                    </a:stretch>
+                  </pic:blipFill>
+                  <pic:spPr bwMode="auto">
+                    <a:xfrm>
+                      <a:off x="0" y="0"/>
+                      <a:ext cx="2160000" cy="2160000"/>
+                    </a:xfrm>
+                    <a:prstGeom prst="rect">
+                      <a:avLst/>
+                    </a:prstGeom>
+                    <a:noFill/>
+                    <a:ln>
+                      <a:solidFill>
+                        <a:schemeClr val="tx1"/>
+                      </a:solidFill>
+                      <a:prstDash val="dash"/>
+                    </a:ln>
+                  </pic:spPr>
+                </pic:pic>
+              </a:graphicData>
+            </a:graphic>
+          </wp:inline>
+        </w:drawing>
+      </w:r>
+    </w:p>
+    <w:p>
+      <w:r>
+        <w:t>PolkAR_0005 (6cm × 6cm)</w:t>
+      </w:r>
+    </w:p>
+    <w:p>
+      <w:r>
+        <w:rPr>
+          <w:noProof/>
+        </w:rPr>
+        <w:drawing>
+          <wp:inline distT="0" distB="0" distL="0" distR="0" wp14:anchorId="6FDA9459" wp14:editId="280D0827">
+            <wp:extent cx="2160000" cy="2160000"/>
+            <wp:effectExtent l="19050" t="19050" r="12065" b="12065"/>
+            <wp:docPr id="983879183" name="Kép 983879183" descr="A képen szöveg, képernyőkép, minta, Grafika látható&#10;&#10;Automatikusan generált leírás"/>
+            <wp:cNvGraphicFramePr>
+              <a:graphicFrameLocks xmlns:a="http://schemas.openxmlformats.org/drawingml/2006/main" noChangeAspect="1"/>
+            </wp:cNvGraphicFramePr>
+            <a:graphic xmlns:a="http://schemas.openxmlformats.org/drawingml/2006/main">
+              <a:graphicData uri="http://schemas.openxmlformats.org/drawingml/2006/picture">
+                <pic:pic xmlns:pic="http://schemas.openxmlformats.org/drawingml/2006/picture">
+                  <pic:nvPicPr>
+                    <pic:cNvPr id="983879183" name="Kép 983879183" descr="A képen szöveg, képernyőkép, minta, Grafika látható&#10;&#10;Automatikusan generált leírás"/>
+                    <pic:cNvPicPr>
+                      <a:picLocks noChangeAspect="1" noChangeArrowheads="1"/>
+                    </pic:cNvPicPr>
+                  </pic:nvPicPr>
+                  <pic:blipFill>
+                    <a:blip r:embed="rId21" cstate="print">
+                      <a:extLst>
+                        <a:ext uri="{28A0092B-C50C-407E-A947-70E740481C1C}">
+                          <a14:useLocalDpi xmlns:a14="http://schemas.microsoft.com/office/drawing/2010/main" val="0"/>
+                        </a:ext>
+                      </a:extLst>
+                    </a:blip>
+                    <a:srcRect/>
+                    <a:stretch>
+                      <a:fillRect/>
+                    </a:stretch>
+                  </pic:blipFill>
+                  <pic:spPr bwMode="auto">
+                    <a:xfrm>
+                      <a:off x="0" y="0"/>
+                      <a:ext cx="2160000" cy="2160000"/>
+                    </a:xfrm>
+                    <a:prstGeom prst="rect">
+                      <a:avLst/>
+                    </a:prstGeom>
+                    <a:noFill/>
+                    <a:ln>
+                      <a:solidFill>
+                        <a:schemeClr val="tx1"/>
+                      </a:solidFill>
+                      <a:prstDash val="dash"/>
+                    </a:ln>
+                  </pic:spPr>
+                </pic:pic>
+              </a:graphicData>
+            </a:graphic>
+          </wp:inline>
+        </w:drawing>
+      </w:r>
+    </w:p>
+    <w:p>
+      <w:r>
+        <w:br w:type="page"/>
+      </w:r>
+    </w:p>
+    <w:p>
+      <w:r>
+        <w:lastRenderedPageBreak/>
+        <w:t>PolkAR_0000</w:t>
+      </w:r>
+      <w:r>
+        <w:t xml:space="preserve"> (</w:t>
+      </w:r>
+      <w:r>
+        <w:t>4</w:t>
+      </w:r>
+      <w:r>
+        <w:t xml:space="preserve">cm × </w:t>
+      </w:r>
+      <w:r>
+        <w:t>4</w:t>
+      </w:r>
+      <w:r>
+        <w:t>cm)</w:t>
+      </w:r>
+    </w:p>
+    <w:p>
+      <w:r>
+        <w:rPr>
+          <w:noProof/>
+        </w:rPr>
+        <w:drawing>
+          <wp:inline distT="0" distB="0" distL="0" distR="0" wp14:anchorId="05A02604" wp14:editId="32880AA4">
+            <wp:extent cx="1440000" cy="1440000"/>
+            <wp:effectExtent l="19050" t="19050" r="27305" b="27305"/>
+            <wp:docPr id="1395823405" name="Kép 1395823405" descr="A képen minta, képernyőkép, tér, Téglalap látható&#10;&#10;Automatikusan generált leírás"/>
+            <wp:cNvGraphicFramePr>
+              <a:graphicFrameLocks xmlns:a="http://schemas.openxmlformats.org/drawingml/2006/main" noChangeAspect="1"/>
+            </wp:cNvGraphicFramePr>
+            <a:graphic xmlns:a="http://schemas.openxmlformats.org/drawingml/2006/main">
+              <a:graphicData uri="http://schemas.openxmlformats.org/drawingml/2006/picture">
+                <pic:pic xmlns:pic="http://schemas.openxmlformats.org/drawingml/2006/picture">
+                  <pic:nvPicPr>
+                    <pic:cNvPr id="802452854" name="Kép 802452854" descr="A képen minta, képernyőkép, tér, Téglalap látható&#10;&#10;Automatikusan generált leírás"/>
+                    <pic:cNvPicPr>
+                      <a:picLocks noChangeAspect="1" noChangeArrowheads="1"/>
+                    </pic:cNvPicPr>
+                  </pic:nvPicPr>
+                  <pic:blipFill>
+                    <a:blip r:embed="rId22" cstate="print">
+                      <a:extLst>
+                        <a:ext uri="{28A0092B-C50C-407E-A947-70E740481C1C}">
+                          <a14:useLocalDpi xmlns:a14="http://schemas.microsoft.com/office/drawing/2010/main" val="0"/>
+                        </a:ext>
+                      </a:extLst>
+                    </a:blip>
+                    <a:srcRect/>
+                    <a:stretch>
+                      <a:fillRect/>
+                    </a:stretch>
+                  </pic:blipFill>
+                  <pic:spPr bwMode="auto">
+                    <a:xfrm>
+                      <a:off x="0" y="0"/>
+                      <a:ext cx="1440000" cy="1440000"/>
+                    </a:xfrm>
+                    <a:prstGeom prst="rect">
+                      <a:avLst/>
+                    </a:prstGeom>
+                    <a:noFill/>
+                    <a:ln>
+                      <a:solidFill>
+                        <a:schemeClr val="tx1"/>
+                      </a:solidFill>
+                      <a:prstDash val="dash"/>
+                    </a:ln>
+                  </pic:spPr>
+                </pic:pic>
+              </a:graphicData>
+            </a:graphic>
+          </wp:inline>
+        </w:drawing>
+      </w:r>
+    </w:p>
+    <w:p>
+      <w:r>
+        <w:t>PolkAR_0001 (4cm × 4cm)</w:t>
+      </w:r>
+    </w:p>
+    <w:p>
+      <w:r>
+        <w:rPr>
+          <w:noProof/>
+        </w:rPr>
+        <w:drawing>
+          <wp:inline distT="0" distB="0" distL="0" distR="0" wp14:anchorId="67138569" wp14:editId="532AF865">
+            <wp:extent cx="1440000" cy="1440000"/>
+            <wp:effectExtent l="19050" t="19050" r="27305" b="27305"/>
+            <wp:docPr id="617270726" name="Kép 617270726" descr="A képen minta, képernyőkép, tér, Téglalap látható&#10;&#10;Automatikusan generált leírás"/>
+            <wp:cNvGraphicFramePr>
+              <a:graphicFrameLocks xmlns:a="http://schemas.openxmlformats.org/drawingml/2006/main" noChangeAspect="1"/>
+            </wp:cNvGraphicFramePr>
+            <a:graphic xmlns:a="http://schemas.openxmlformats.org/drawingml/2006/main">
+              <a:graphicData uri="http://schemas.openxmlformats.org/drawingml/2006/picture">
+                <pic:pic xmlns:pic="http://schemas.openxmlformats.org/drawingml/2006/picture">
+                  <pic:nvPicPr>
+                    <pic:cNvPr id="5071187" name="Kép 5071187" descr="A képen minta, képernyőkép, tér, Téglalap látható&#10;&#10;Automatikusan generált leírás"/>
+                    <pic:cNvPicPr>
+                      <a:picLocks noChangeAspect="1" noChangeArrowheads="1"/>
+                    </pic:cNvPicPr>
+                  </pic:nvPicPr>
+                  <pic:blipFill>
+                    <a:blip r:embed="rId23" cstate="print">
+                      <a:extLst>
+                        <a:ext uri="{28A0092B-C50C-407E-A947-70E740481C1C}">
+                          <a14:useLocalDpi xmlns:a14="http://schemas.microsoft.com/office/drawing/2010/main" val="0"/>
+                        </a:ext>
+                      </a:extLst>
+                    </a:blip>
+                    <a:srcRect/>
+                    <a:stretch>
+                      <a:fillRect/>
+                    </a:stretch>
+                  </pic:blipFill>
+                  <pic:spPr bwMode="auto">
+                    <a:xfrm>
+                      <a:off x="0" y="0"/>
+                      <a:ext cx="1440000" cy="1440000"/>
+                    </a:xfrm>
+                    <a:prstGeom prst="rect">
+                      <a:avLst/>
+                    </a:prstGeom>
+                    <a:noFill/>
+                    <a:ln>
+                      <a:solidFill>
+                        <a:schemeClr val="tx1"/>
+                      </a:solidFill>
+                      <a:prstDash val="dash"/>
+                    </a:ln>
+                  </pic:spPr>
+                </pic:pic>
+              </a:graphicData>
+            </a:graphic>
+          </wp:inline>
+        </w:drawing>
+      </w:r>
+    </w:p>
+    <w:p>
+      <w:r>
+        <w:t>PolkAR_0002 (4cm × 4cm)</w:t>
+      </w:r>
+    </w:p>
+    <w:p>
+      <w:r>
+        <w:rPr>
+          <w:noProof/>
+        </w:rPr>
+        <w:drawing>
+          <wp:inline distT="0" distB="0" distL="0" distR="0" wp14:anchorId="471A0D7E" wp14:editId="713D2E6D">
+            <wp:extent cx="1440000" cy="1440000"/>
+            <wp:effectExtent l="19050" t="19050" r="27305" b="27305"/>
+            <wp:docPr id="1045226267" name="Kép 1045226267" descr="A képen minta, képernyőkép, tér, Téglalap látható&#10;&#10;Automatikusan generált leírás"/>
+            <wp:cNvGraphicFramePr>
+              <a:graphicFrameLocks xmlns:a="http://schemas.openxmlformats.org/drawingml/2006/main" noChangeAspect="1"/>
+            </wp:cNvGraphicFramePr>
+            <a:graphic xmlns:a="http://schemas.openxmlformats.org/drawingml/2006/main">
+              <a:graphicData uri="http://schemas.openxmlformats.org/drawingml/2006/picture">
+                <pic:pic xmlns:pic="http://schemas.openxmlformats.org/drawingml/2006/picture">
+                  <pic:nvPicPr>
+                    <pic:cNvPr id="188005648" name="Kép 188005648" descr="A képen minta, képernyőkép, tér, Téglalap látható&#10;&#10;Automatikusan generált leírás"/>
+                    <pic:cNvPicPr>
+                      <a:picLocks noChangeAspect="1" noChangeArrowheads="1"/>
+                    </pic:cNvPicPr>
+                  </pic:nvPicPr>
+                  <pic:blipFill>
+                    <a:blip r:embed="rId24" cstate="print">
+                      <a:extLst>
+                        <a:ext uri="{28A0092B-C50C-407E-A947-70E740481C1C}">
+                          <a14:useLocalDpi xmlns:a14="http://schemas.microsoft.com/office/drawing/2010/main" val="0"/>
+                        </a:ext>
+                      </a:extLst>
+                    </a:blip>
+                    <a:srcRect/>
+                    <a:stretch>
+                      <a:fillRect/>
+                    </a:stretch>
+                  </pic:blipFill>
+                  <pic:spPr bwMode="auto">
+                    <a:xfrm>
+                      <a:off x="0" y="0"/>
+                      <a:ext cx="1440000" cy="1440000"/>
+                    </a:xfrm>
+                    <a:prstGeom prst="rect">
+                      <a:avLst/>
+                    </a:prstGeom>
+                    <a:noFill/>
+                    <a:ln>
+                      <a:solidFill>
+                        <a:schemeClr val="tx1"/>
+                      </a:solidFill>
+                      <a:prstDash val="dash"/>
+                    </a:ln>
+                  </pic:spPr>
+                </pic:pic>
+              </a:graphicData>
+            </a:graphic>
+          </wp:inline>
+        </w:drawing>
+      </w:r>
+    </w:p>
+    <w:p>
+      <w:r>
+        <w:t>PolkAR_0003 (4cm × 4cm)</w:t>
+      </w:r>
+    </w:p>
+    <w:p>
+      <w:r>
+        <w:rPr>
+          <w:noProof/>
+        </w:rPr>
+        <w:drawing>
+          <wp:inline distT="0" distB="0" distL="0" distR="0" wp14:anchorId="6D2A0053" wp14:editId="686B237C">
+            <wp:extent cx="1440000" cy="1440000"/>
+            <wp:effectExtent l="19050" t="19050" r="27305" b="27305"/>
+            <wp:docPr id="1649871238" name="Kép 1649871238" descr="A képen minta, képernyőkép, tér, Téglalap látható&#10;&#10;Automatikusan generált leírás"/>
+            <wp:cNvGraphicFramePr>
+              <a:graphicFrameLocks xmlns:a="http://schemas.openxmlformats.org/drawingml/2006/main" noChangeAspect="1"/>
+            </wp:cNvGraphicFramePr>
+            <a:graphic xmlns:a="http://schemas.openxmlformats.org/drawingml/2006/main">
+              <a:graphicData uri="http://schemas.openxmlformats.org/drawingml/2006/picture">
+                <pic:pic xmlns:pic="http://schemas.openxmlformats.org/drawingml/2006/picture">
+                  <pic:nvPicPr>
+                    <pic:cNvPr id="839031560" name="Kép 839031560" descr="A képen minta, képernyőkép, tér, Téglalap látható&#10;&#10;Automatikusan generált leírás"/>
+                    <pic:cNvPicPr>
+                      <a:picLocks noChangeAspect="1" noChangeArrowheads="1"/>
+                    </pic:cNvPicPr>
+                  </pic:nvPicPr>
+                  <pic:blipFill>
+                    <a:blip r:embed="rId25" cstate="print">
+                      <a:extLst>
+                        <a:ext uri="{28A0092B-C50C-407E-A947-70E740481C1C}">
+                          <a14:useLocalDpi xmlns:a14="http://schemas.microsoft.com/office/drawing/2010/main" val="0"/>
+                        </a:ext>
+                      </a:extLst>
+                    </a:blip>
+                    <a:srcRect/>
+                    <a:stretch>
+                      <a:fillRect/>
+                    </a:stretch>
+                  </pic:blipFill>
+                  <pic:spPr bwMode="auto">
+                    <a:xfrm>
+                      <a:off x="0" y="0"/>
+                      <a:ext cx="1440000" cy="1440000"/>
+                    </a:xfrm>
+                    <a:prstGeom prst="rect">
+                      <a:avLst/>
+                    </a:prstGeom>
+                    <a:noFill/>
+                    <a:ln>
+                      <a:solidFill>
+                        <a:schemeClr val="tx1"/>
+                      </a:solidFill>
+                      <a:prstDash val="dash"/>
+                    </a:ln>
+                  </pic:spPr>
+                </pic:pic>
+              </a:graphicData>
+            </a:graphic>
+          </wp:inline>
+        </w:drawing>
+      </w:r>
+    </w:p>
+    <w:p>
+      <w:r>
+        <w:t>PolkAR_0004 (4cm × 4cm)</w:t>
+      </w:r>
+    </w:p>
+    <w:p>
+      <w:r>
+        <w:rPr>
+          <w:noProof/>
+        </w:rPr>
+        <w:drawing>
+          <wp:inline distT="0" distB="0" distL="0" distR="0" wp14:anchorId="71EC6510" wp14:editId="4B5DCC15">
+            <wp:extent cx="1440000" cy="1440000"/>
+            <wp:effectExtent l="19050" t="19050" r="27305" b="27305"/>
+            <wp:docPr id="849915544" name="Kép 849915544" descr="A képen minta, képernyőkép, tér, Téglalap látható&#10;&#10;Automatikusan generált leírás"/>
+            <wp:cNvGraphicFramePr>
+              <a:graphicFrameLocks xmlns:a="http://schemas.openxmlformats.org/drawingml/2006/main" noChangeAspect="1"/>
+            </wp:cNvGraphicFramePr>
+            <a:graphic xmlns:a="http://schemas.openxmlformats.org/drawingml/2006/main">
+              <a:graphicData uri="http://schemas.openxmlformats.org/drawingml/2006/picture">
+                <pic:pic xmlns:pic="http://schemas.openxmlformats.org/drawingml/2006/picture">
+                  <pic:nvPicPr>
+                    <pic:cNvPr id="1219898391" name="Kép 1219898391" descr="A képen minta, képernyőkép, tér, Téglalap látható&#10;&#10;Automatikusan generált leírás"/>
+                    <pic:cNvPicPr>
+                      <a:picLocks noChangeAspect="1" noChangeArrowheads="1"/>
+                    </pic:cNvPicPr>
+                  </pic:nvPicPr>
+                  <pic:blipFill>
+                    <a:blip r:embed="rId26" cstate="print">
+                      <a:extLst>
+                        <a:ext uri="{28A0092B-C50C-407E-A947-70E740481C1C}">
+                          <a14:useLocalDpi xmlns:a14="http://schemas.microsoft.com/office/drawing/2010/main" val="0"/>
+                        </a:ext>
+                      </a:extLst>
+                    </a:blip>
+                    <a:srcRect/>
+                    <a:stretch>
+                      <a:fillRect/>
+                    </a:stretch>
+                  </pic:blipFill>
+                  <pic:spPr bwMode="auto">
+                    <a:xfrm>
+                      <a:off x="0" y="0"/>
+                      <a:ext cx="1440000" cy="1440000"/>
+                    </a:xfrm>
+                    <a:prstGeom prst="rect">
+                      <a:avLst/>
+                    </a:prstGeom>
+                    <a:noFill/>
+                    <a:ln>
+                      <a:solidFill>
+                        <a:schemeClr val="tx1"/>
+                      </a:solidFill>
+                      <a:prstDash val="dash"/>
+                    </a:ln>
+                  </pic:spPr>
+                </pic:pic>
+              </a:graphicData>
+            </a:graphic>
+          </wp:inline>
+        </w:drawing>
+      </w:r>
+    </w:p>
+    <w:p>
+      <w:r>
+        <w:t>PolkAR_0005 (4cm × 4cm)</w:t>
+      </w:r>
+    </w:p>
+    <w:p>
+      <w:r>
+        <w:rPr>
+          <w:noProof/>
+        </w:rPr>
+        <w:drawing>
+          <wp:inline distT="0" distB="0" distL="0" distR="0" wp14:anchorId="7898FA74" wp14:editId="4C78A4F9">
+            <wp:extent cx="1440000" cy="1440000"/>
+            <wp:effectExtent l="19050" t="19050" r="27305" b="27305"/>
+            <wp:docPr id="1295075069" name="Kép 1295075069" descr="A képen szöveg, képernyőkép, minta, Grafika látható&#10;&#10;Automatikusan generált leírás"/>
+            <wp:cNvGraphicFramePr>
+              <a:graphicFrameLocks xmlns:a="http://schemas.openxmlformats.org/drawingml/2006/main" noChangeAspect="1"/>
+            </wp:cNvGraphicFramePr>
+            <a:graphic xmlns:a="http://schemas.openxmlformats.org/drawingml/2006/main">
+              <a:graphicData uri="http://schemas.openxmlformats.org/drawingml/2006/picture">
+                <pic:pic xmlns:pic="http://schemas.openxmlformats.org/drawingml/2006/picture">
+                  <pic:nvPicPr>
+                    <pic:cNvPr id="983879183" name="Kép 983879183" descr="A képen szöveg, képernyőkép, minta, Grafika látható&#10;&#10;Automatikusan generált leírás"/>
+                    <pic:cNvPicPr>
+                      <a:picLocks noChangeAspect="1" noChangeArrowheads="1"/>
+                    </pic:cNvPicPr>
+                  </pic:nvPicPr>
+                  <pic:blipFill>
+                    <a:blip r:embed="rId27" cstate="print">
+                      <a:extLst>
+                        <a:ext uri="{28A0092B-C50C-407E-A947-70E740481C1C}">
+                          <a14:useLocalDpi xmlns:a14="http://schemas.microsoft.com/office/drawing/2010/main" val="0"/>
+                        </a:ext>
+                      </a:extLst>
+                    </a:blip>
+                    <a:srcRect/>
+                    <a:stretch>
+                      <a:fillRect/>
+                    </a:stretch>
+                  </pic:blipFill>
+                  <pic:spPr bwMode="auto">
+                    <a:xfrm>
+                      <a:off x="0" y="0"/>
+                      <a:ext cx="1440000" cy="1440000"/>
+                    </a:xfrm>
+                    <a:prstGeom prst="rect">
+                      <a:avLst/>
+                    </a:prstGeom>
+                    <a:noFill/>
+                    <a:ln>
+                      <a:solidFill>
+                        <a:schemeClr val="tx1"/>
+                      </a:solidFill>
+                      <a:prstDash val="dash"/>
+                    </a:ln>
+                  </pic:spPr>
+                </pic:pic>
+              </a:graphicData>
+            </a:graphic>
+          </wp:inline>
+        </w:drawing>
+      </w:r>
+      <w:r>
+        <w:br w:type="column"/>
+      </w:r>
+      <w:r>
+        <w:t>PolkAR_0000</w:t>
+      </w:r>
+      <w:r>
+        <w:t xml:space="preserve"> (</w:t>
+      </w:r>
+      <w:r>
+        <w:t>3</w:t>
+      </w:r>
+      <w:r>
+        <w:t xml:space="preserve">cm × </w:t>
+      </w:r>
+      <w:r>
+        <w:t>3</w:t>
+      </w:r>
+      <w:r>
+        <w:t>cm)</w:t>
+      </w:r>
+    </w:p>
+    <w:p>
+      <w:r>
+        <w:rPr>
+          <w:noProof/>
+        </w:rPr>
+        <w:drawing>
+          <wp:inline distT="0" distB="0" distL="0" distR="0" wp14:anchorId="77148718" wp14:editId="2868830F">
+            <wp:extent cx="1080000" cy="1080000"/>
+            <wp:effectExtent l="19050" t="19050" r="25400" b="25400"/>
+            <wp:docPr id="1030807094" name="Kép 1030807094" descr="A képen minta, képernyőkép, tér, Téglalap látható&#10;&#10;Automatikusan generált leírás"/>
+            <wp:cNvGraphicFramePr>
+              <a:graphicFrameLocks xmlns:a="http://schemas.openxmlformats.org/drawingml/2006/main" noChangeAspect="1"/>
+            </wp:cNvGraphicFramePr>
+            <a:graphic xmlns:a="http://schemas.openxmlformats.org/drawingml/2006/main">
+              <a:graphicData uri="http://schemas.openxmlformats.org/drawingml/2006/picture">
+                <pic:pic xmlns:pic="http://schemas.openxmlformats.org/drawingml/2006/picture">
+                  <pic:nvPicPr>
+                    <pic:cNvPr id="802452854" name="Kép 802452854" descr="A képen minta, képernyőkép, tér, Téglalap látható&#10;&#10;Automatikusan generált leírás"/>
+                    <pic:cNvPicPr>
+                      <a:picLocks noChangeAspect="1" noChangeArrowheads="1"/>
+                    </pic:cNvPicPr>
+                  </pic:nvPicPr>
+                  <pic:blipFill>
+                    <a:blip r:embed="rId28" cstate="print">
+                      <a:extLst>
+                        <a:ext uri="{28A0092B-C50C-407E-A947-70E740481C1C}">
+                          <a14:useLocalDpi xmlns:a14="http://schemas.microsoft.com/office/drawing/2010/main" val="0"/>
+                        </a:ext>
+                      </a:extLst>
+                    </a:blip>
+                    <a:srcRect/>
+                    <a:stretch>
+                      <a:fillRect/>
+                    </a:stretch>
+                  </pic:blipFill>
+                  <pic:spPr bwMode="auto">
+                    <a:xfrm>
+                      <a:off x="0" y="0"/>
+                      <a:ext cx="1080000" cy="1080000"/>
+                    </a:xfrm>
+                    <a:prstGeom prst="rect">
+                      <a:avLst/>
+                    </a:prstGeom>
+                    <a:noFill/>
+                    <a:ln>
+                      <a:solidFill>
+                        <a:schemeClr val="tx1"/>
+                      </a:solidFill>
+                      <a:prstDash val="dash"/>
+                    </a:ln>
+                  </pic:spPr>
+                </pic:pic>
+              </a:graphicData>
+            </a:graphic>
+          </wp:inline>
+        </w:drawing>
+      </w:r>
+    </w:p>
+    <w:p>
+      <w:r>
+        <w:t>PolkAR_0001 (3cm × 3cm)</w:t>
+      </w:r>
+    </w:p>
+    <w:p>
+      <w:r>
+        <w:rPr>
+          <w:noProof/>
+        </w:rPr>
+        <w:drawing>
+          <wp:inline distT="0" distB="0" distL="0" distR="0" wp14:anchorId="45B8D01B" wp14:editId="0724C364">
+            <wp:extent cx="1080000" cy="1080000"/>
+            <wp:effectExtent l="19050" t="19050" r="25400" b="25400"/>
+            <wp:docPr id="2135739294" name="Kép 2135739294" descr="A képen minta, képernyőkép, tér, Téglalap látható&#10;&#10;Automatikusan generált leírás"/>
+            <wp:cNvGraphicFramePr>
+              <a:graphicFrameLocks xmlns:a="http://schemas.openxmlformats.org/drawingml/2006/main" noChangeAspect="1"/>
+            </wp:cNvGraphicFramePr>
+            <a:graphic xmlns:a="http://schemas.openxmlformats.org/drawingml/2006/main">
+              <a:graphicData uri="http://schemas.openxmlformats.org/drawingml/2006/picture">
+                <pic:pic xmlns:pic="http://schemas.openxmlformats.org/drawingml/2006/picture">
+                  <pic:nvPicPr>
+                    <pic:cNvPr id="5071187" name="Kép 5071187" descr="A képen minta, képernyőkép, tér, Téglalap látható&#10;&#10;Automatikusan generált leírás"/>
+                    <pic:cNvPicPr>
+                      <a:picLocks noChangeAspect="1" noChangeArrowheads="1"/>
+                    </pic:cNvPicPr>
+                  </pic:nvPicPr>
+                  <pic:blipFill>
+                    <a:blip r:embed="rId29" cstate="print">
+                      <a:extLst>
+                        <a:ext uri="{28A0092B-C50C-407E-A947-70E740481C1C}">
+                          <a14:useLocalDpi xmlns:a14="http://schemas.microsoft.com/office/drawing/2010/main" val="0"/>
+                        </a:ext>
+                      </a:extLst>
+                    </a:blip>
+                    <a:srcRect/>
+                    <a:stretch>
+                      <a:fillRect/>
+                    </a:stretch>
+                  </pic:blipFill>
+                  <pic:spPr bwMode="auto">
+                    <a:xfrm>
+                      <a:off x="0" y="0"/>
+                      <a:ext cx="1080000" cy="1080000"/>
+                    </a:xfrm>
+                    <a:prstGeom prst="rect">
+                      <a:avLst/>
+                    </a:prstGeom>
+                    <a:noFill/>
+                    <a:ln>
+                      <a:solidFill>
+                        <a:schemeClr val="tx1"/>
+                      </a:solidFill>
+                      <a:prstDash val="dash"/>
+                    </a:ln>
+                  </pic:spPr>
+                </pic:pic>
+              </a:graphicData>
+            </a:graphic>
+          </wp:inline>
+        </w:drawing>
+      </w:r>
+    </w:p>
+    <w:p>
+      <w:r>
+        <w:t>PolkAR_0002 (3cm × 3cm)</w:t>
+      </w:r>
+    </w:p>
+    <w:p>
+      <w:r>
+        <w:rPr>
+          <w:noProof/>
+        </w:rPr>
+        <w:drawing>
+          <wp:inline distT="0" distB="0" distL="0" distR="0" wp14:anchorId="52345000" wp14:editId="5A36E60F">
+            <wp:extent cx="1080000" cy="1080000"/>
+            <wp:effectExtent l="19050" t="19050" r="25400" b="25400"/>
+            <wp:docPr id="1402380072" name="Kép 1402380072" descr="A képen minta, képernyőkép, tér, Téglalap látható&#10;&#10;Automatikusan generált leírás"/>
+            <wp:cNvGraphicFramePr>
+              <a:graphicFrameLocks xmlns:a="http://schemas.openxmlformats.org/drawingml/2006/main" noChangeAspect="1"/>
+            </wp:cNvGraphicFramePr>
+            <a:graphic xmlns:a="http://schemas.openxmlformats.org/drawingml/2006/main">
+              <a:graphicData uri="http://schemas.openxmlformats.org/drawingml/2006/picture">
+                <pic:pic xmlns:pic="http://schemas.openxmlformats.org/drawingml/2006/picture">
+                  <pic:nvPicPr>
+                    <pic:cNvPr id="188005648" name="Kép 188005648" descr="A képen minta, képernyőkép, tér, Téglalap látható&#10;&#10;Automatikusan generált leírás"/>
+                    <pic:cNvPicPr>
+                      <a:picLocks noChangeAspect="1" noChangeArrowheads="1"/>
+                    </pic:cNvPicPr>
+                  </pic:nvPicPr>
+                  <pic:blipFill>
+                    <a:blip r:embed="rId30" cstate="print">
+                      <a:extLst>
+                        <a:ext uri="{28A0092B-C50C-407E-A947-70E740481C1C}">
+                          <a14:useLocalDpi xmlns:a14="http://schemas.microsoft.com/office/drawing/2010/main" val="0"/>
+                        </a:ext>
+                      </a:extLst>
+                    </a:blip>
+                    <a:srcRect/>
+                    <a:stretch>
+                      <a:fillRect/>
+                    </a:stretch>
+                  </pic:blipFill>
+                  <pic:spPr bwMode="auto">
+                    <a:xfrm>
+                      <a:off x="0" y="0"/>
+                      <a:ext cx="1080000" cy="1080000"/>
+                    </a:xfrm>
+                    <a:prstGeom prst="rect">
+                      <a:avLst/>
+                    </a:prstGeom>
+                    <a:noFill/>
+                    <a:ln>
+                      <a:solidFill>
+                        <a:schemeClr val="tx1"/>
+                      </a:solidFill>
+                      <a:prstDash val="dash"/>
+                    </a:ln>
+                  </pic:spPr>
+                </pic:pic>
+              </a:graphicData>
+            </a:graphic>
+          </wp:inline>
+        </w:drawing>
+      </w:r>
+    </w:p>
+    <w:p>
+      <w:r>
+        <w:t>PolkAR_0003 (3cm × 3cm)</w:t>
+      </w:r>
+    </w:p>
+    <w:p>
+      <w:r>
+        <w:rPr>
+          <w:noProof/>
+        </w:rPr>
+        <w:drawing>
+          <wp:inline distT="0" distB="0" distL="0" distR="0" wp14:anchorId="342A6C82" wp14:editId="204D8D6A">
+            <wp:extent cx="1080000" cy="1080000"/>
+            <wp:effectExtent l="19050" t="19050" r="25400" b="25400"/>
+            <wp:docPr id="1583848482" name="Kép 1583848482" descr="A képen minta, képernyőkép, tér, Téglalap látható&#10;&#10;Automatikusan generált leírás"/>
+            <wp:cNvGraphicFramePr>
+              <a:graphicFrameLocks xmlns:a="http://schemas.openxmlformats.org/drawingml/2006/main" noChangeAspect="1"/>
+            </wp:cNvGraphicFramePr>
+            <a:graphic xmlns:a="http://schemas.openxmlformats.org/drawingml/2006/main">
+              <a:graphicData uri="http://schemas.openxmlformats.org/drawingml/2006/picture">
+                <pic:pic xmlns:pic="http://schemas.openxmlformats.org/drawingml/2006/picture">
+                  <pic:nvPicPr>
+                    <pic:cNvPr id="839031560" name="Kép 839031560" descr="A képen minta, képernyőkép, tér, Téglalap látható&#10;&#10;Automatikusan generált leírás"/>
+                    <pic:cNvPicPr>
+                      <a:picLocks noChangeAspect="1" noChangeArrowheads="1"/>
+                    </pic:cNvPicPr>
+                  </pic:nvPicPr>
+                  <pic:blipFill>
+                    <a:blip r:embed="rId31" cstate="print">
+                      <a:extLst>
+                        <a:ext uri="{28A0092B-C50C-407E-A947-70E740481C1C}">
+                          <a14:useLocalDpi xmlns:a14="http://schemas.microsoft.com/office/drawing/2010/main" val="0"/>
+                        </a:ext>
+                      </a:extLst>
+                    </a:blip>
+                    <a:srcRect/>
+                    <a:stretch>
+                      <a:fillRect/>
+                    </a:stretch>
+                  </pic:blipFill>
+                  <pic:spPr bwMode="auto">
+                    <a:xfrm>
+                      <a:off x="0" y="0"/>
+                      <a:ext cx="1080000" cy="1080000"/>
+                    </a:xfrm>
+                    <a:prstGeom prst="rect">
+                      <a:avLst/>
+                    </a:prstGeom>
+                    <a:noFill/>
+                    <a:ln>
+                      <a:solidFill>
+                        <a:schemeClr val="tx1"/>
+                      </a:solidFill>
+                      <a:prstDash val="dash"/>
+                    </a:ln>
+                  </pic:spPr>
+                </pic:pic>
+              </a:graphicData>
+            </a:graphic>
+          </wp:inline>
+        </w:drawing>
+      </w:r>
+    </w:p>
+    <w:p>
+      <w:r>
+        <w:t>PolkAR_0004 (3cm × 3cm)</w:t>
+      </w:r>
+    </w:p>
+    <w:p>
+      <w:r>
+        <w:rPr>
+          <w:noProof/>
+        </w:rPr>
+        <w:drawing>
+          <wp:inline distT="0" distB="0" distL="0" distR="0" wp14:anchorId="1AB6CA89" wp14:editId="52945A00">
+            <wp:extent cx="1080000" cy="1080000"/>
+            <wp:effectExtent l="19050" t="19050" r="25400" b="25400"/>
+            <wp:docPr id="1622324923" name="Kép 1622324923" descr="A képen minta, képernyőkép, tér, Téglalap látható&#10;&#10;Automatikusan generált leírás"/>
+            <wp:cNvGraphicFramePr>
+              <a:graphicFrameLocks xmlns:a="http://schemas.openxmlformats.org/drawingml/2006/main" noChangeAspect="1"/>
+            </wp:cNvGraphicFramePr>
+            <a:graphic xmlns:a="http://schemas.openxmlformats.org/drawingml/2006/main">
+              <a:graphicData uri="http://schemas.openxmlformats.org/drawingml/2006/picture">
+                <pic:pic xmlns:pic="http://schemas.openxmlformats.org/drawingml/2006/picture">
+                  <pic:nvPicPr>
+                    <pic:cNvPr id="1219898391" name="Kép 1219898391" descr="A képen minta, képernyőkép, tér, Téglalap látható&#10;&#10;Automatikusan generált leírás"/>
+                    <pic:cNvPicPr>
+                      <a:picLocks noChangeAspect="1" noChangeArrowheads="1"/>
+                    </pic:cNvPicPr>
+                  </pic:nvPicPr>
+                  <pic:blipFill>
+                    <a:blip r:embed="rId32" cstate="print">
+                      <a:extLst>
+                        <a:ext uri="{28A0092B-C50C-407E-A947-70E740481C1C}">
+                          <a14:useLocalDpi xmlns:a14="http://schemas.microsoft.com/office/drawing/2010/main" val="0"/>
+                        </a:ext>
+                      </a:extLst>
+                    </a:blip>
+                    <a:srcRect/>
+                    <a:stretch>
+                      <a:fillRect/>
+                    </a:stretch>
+                  </pic:blipFill>
+                  <pic:spPr bwMode="auto">
+                    <a:xfrm>
+                      <a:off x="0" y="0"/>
+                      <a:ext cx="1080000" cy="1080000"/>
+                    </a:xfrm>
+                    <a:prstGeom prst="rect">
+                      <a:avLst/>
+                    </a:prstGeom>
+                    <a:noFill/>
+                    <a:ln>
+                      <a:solidFill>
+                        <a:schemeClr val="tx1"/>
+                      </a:solidFill>
+                      <a:prstDash val="dash"/>
+                    </a:ln>
+                  </pic:spPr>
+                </pic:pic>
+              </a:graphicData>
+            </a:graphic>
+          </wp:inline>
+        </w:drawing>
+      </w:r>
+    </w:p>
+    <w:p>
+      <w:r>
+        <w:t>PolkAR_0005 (3cm × 3cm)</w:t>
+      </w:r>
+    </w:p>
+    <w:p>
+      <w:r>
+        <w:rPr>
+          <w:noProof/>
+        </w:rPr>
+        <w:drawing>
+          <wp:inline distT="0" distB="0" distL="0" distR="0" wp14:anchorId="09549742" wp14:editId="68A66598">
+            <wp:extent cx="1080000" cy="1080000"/>
+            <wp:effectExtent l="19050" t="19050" r="25400" b="25400"/>
+            <wp:docPr id="1146390000" name="Kép 1146390000" descr="A képen szöveg, képernyőkép, minta, Grafika látható&#10;&#10;Automatikusan generált leírás"/>
+            <wp:cNvGraphicFramePr>
+              <a:graphicFrameLocks xmlns:a="http://schemas.openxmlformats.org/drawingml/2006/main" noChangeAspect="1"/>
+            </wp:cNvGraphicFramePr>
+            <a:graphic xmlns:a="http://schemas.openxmlformats.org/drawingml/2006/main">
+              <a:graphicData uri="http://schemas.openxmlformats.org/drawingml/2006/picture">
+                <pic:pic xmlns:pic="http://schemas.openxmlformats.org/drawingml/2006/picture">
+                  <pic:nvPicPr>
+                    <pic:cNvPr id="983879183" name="Kép 983879183" descr="A képen szöveg, képernyőkép, minta, Grafika látható&#10;&#10;Automatikusan generált leírás"/>
+                    <pic:cNvPicPr>
+                      <a:picLocks noChangeAspect="1" noChangeArrowheads="1"/>
+                    </pic:cNvPicPr>
+                  </pic:nvPicPr>
+                  <pic:blipFill>
+                    <a:blip r:embed="rId33" cstate="print">
+                      <a:extLst>
+                        <a:ext uri="{28A0092B-C50C-407E-A947-70E740481C1C}">
+                          <a14:useLocalDpi xmlns:a14="http://schemas.microsoft.com/office/drawing/2010/main" val="0"/>
+                        </a:ext>
+                      </a:extLst>
+                    </a:blip>
+                    <a:srcRect/>
+                    <a:stretch>
+                      <a:fillRect/>
+                    </a:stretch>
+                  </pic:blipFill>
+                  <pic:spPr bwMode="auto">
+                    <a:xfrm>
+                      <a:off x="0" y="0"/>
+                      <a:ext cx="1080000" cy="1080000"/>
+                    </a:xfrm>
+                    <a:prstGeom prst="rect">
+                      <a:avLst/>
+                    </a:prstGeom>
+                    <a:noFill/>
+                    <a:ln>
+                      <a:solidFill>
+                        <a:schemeClr val="tx1"/>
+                      </a:solidFill>
+                      <a:prstDash val="dash"/>
+                    </a:ln>
+                  </pic:spPr>
+                </pic:pic>
+              </a:graphicData>
+            </a:graphic>
+          </wp:inline>
+        </w:drawing>
+      </w:r>
+    </w:p>
+    <w:p>
+      <w:pPr>
+        <w:jc w:val="both"/>
+      </w:pPr>
+    </w:p>
     <w:sectPr>
+      <w:type w:val="continuous"/>
       <w:pgSz w:w="11906" w:h="16838"/>
-      <w:pgMar w:top="720" w:right="720" w:bottom="720" w:left="720" w:header="708" w:footer="708" w:gutter="0"/>
-      <w:cols w:space="708"/>
+      <w:pgMar w:top="567" w:right="567" w:bottom="567" w:left="567" w:header="709" w:footer="709" w:gutter="0"/>
+      <w:cols w:num="2" w:space="708"/>
       <w:docGrid w:linePitch="360"/>
     </w:sectPr>
   </w:body>
@@ -813,14 +2442,17 @@
   <w:style w:type="paragraph" w:default="1" w:styleId="Norml">
     <w:name w:val="Normal"/>
     <w:qFormat/>
-    <w:rsid w:val="00D513EF"/>
+    <w:rsid w:val="00587E95"/>
     <w:pPr>
+      <w:spacing w:after="20"/>
       <w:jc w:val="center"/>
     </w:pPr>
     <w:rPr>
       <w:rFonts w:ascii="Courier New" w:hAnsi="Courier New" w:cs="Courier New"/>
       <w:b/>
       <w:bCs/>
+      <w:sz w:val="18"/>
+      <w:szCs w:val="18"/>
       <w:lang w:val="en-US"/>
     </w:rPr>
   </w:style>

</xml_diff>